<commit_message>
complete with few view changes
</commit_message>
<xml_diff>
--- a/SOPManagement/Content/DocFiles/AR-02 Cargowise New Customer Set up.docx
+++ b/SOPManagement/Content/DocFiles/AR-02 Cargowise New Customer Set up.docx
@@ -124,7 +124,7 @@
                 <w:sz w:val="24"/>
                 <w:szCs w:val="24"/>
               </w:rPr>
-              <w:t>IT-02</w:t>
+              <w:t>IT-03</w:t>
             </w:r>
           </w:p>
         </w:tc>
@@ -235,7 +235,7 @@
                 <w:sz w:val="24"/>
                 <w:szCs w:val="24"/>
               </w:rPr>
-              <w:t>May 28, 2020</w:t>
+              <w:t>May 31, 2020</w:t>
             </w:r>
           </w:p>
         </w:tc>
@@ -288,7 +288,7 @@
                 <w:sz w:val="24"/>
                 <w:szCs w:val="24"/>
               </w:rPr>
-              <w:t>Tamalur Shaikh</w:t>
+              <w:t>Student05</w:t>
             </w:r>
           </w:p>
         </w:tc>
@@ -469,7 +469,7 @@
           </w:tcPr>
           <w:p>
             <w:r>
-              <w:t>TestDevUser</w:t>
+              <w:t>Tamalur Shaikh</w:t>
             </w:r>
           </w:p>
         </w:tc>
@@ -485,7 +485,7 @@
           </w:tcPr>
           <w:p>
             <w:r>
-              <w:t>Test Dev user</w:t>
+              <w:t>Int .NET Enterprise Web Portal Developer</w:t>
             </w:r>
           </w:p>
         </w:tc>
@@ -519,78 +519,7 @@
           </w:tcPr>
           <w:p>
             <w:r>
-              <w:t>May 28, 2020</w:t>
-            </w:r>
-          </w:p>
-        </w:tc>
-      </w:tr>
-      <w:tr>
-        <w:trPr>
-          <w:trHeight w:val="266"/>
-        </w:trPr>
-        <w:tc>
-          <w:tcPr>
-            <w:tcW w:w="2515" w:type="dxa"/>
-            <w:tcBorders>
-              <w:top w:val="single" w:sz="4" w:space="0" w:color="auto"/>
-              <w:left w:val="nil"/>
-              <w:bottom w:val="single" w:sz="4" w:space="0" w:color="auto"/>
-              <w:right w:val="single" w:sz="4" w:space="0" w:color="auto"/>
-            </w:tcBorders>
-          </w:tcPr>
-          <w:p>
-            <w:r>
-              <w:t>Kazi Islam</w:t>
-            </w:r>
-          </w:p>
-        </w:tc>
-        <w:tc>
-          <w:tcPr>
-            <w:tcW w:w="2520" w:type="dxa"/>
-            <w:tcBorders>
-              <w:top w:val="single" w:sz="4" w:space="0" w:color="2C2C2C" w:themeColor="text1"/>
-              <w:left w:val="single" w:sz="4" w:space="0" w:color="auto"/>
-              <w:bottom w:val="single" w:sz="4" w:space="0" w:color="2C2C2C" w:themeColor="text1"/>
-              <w:right w:val="single" w:sz="4" w:space="0" w:color="2C2C2C" w:themeColor="text1"/>
-            </w:tcBorders>
-          </w:tcPr>
-          <w:p>
-            <w:r>
-              <w:t>Systems and Technical Analyst, TMS</w:t>
-            </w:r>
-          </w:p>
-        </w:tc>
-        <w:tc>
-          <w:tcPr>
-            <w:tcW w:w="2610" w:type="dxa"/>
-            <w:tcBorders>
-              <w:top w:val="single" w:sz="4" w:space="0" w:color="2C2C2C" w:themeColor="text1"/>
-              <w:left w:val="single" w:sz="4" w:space="0" w:color="2C2C2C" w:themeColor="text1"/>
-              <w:bottom w:val="single" w:sz="4" w:space="0" w:color="2C2C2C" w:themeColor="text1"/>
-              <w:right w:val="single" w:sz="4" w:space="0" w:color="auto"/>
-            </w:tcBorders>
-            <w:vAlign w:val="center"/>
-          </w:tcPr>
-          <w:p>
-            <w:r>
-              <w:t>Signed</w:t>
-            </w:r>
-          </w:p>
-        </w:tc>
-        <w:tc>
-          <w:tcPr>
-            <w:tcW w:w="1895" w:type="dxa"/>
-            <w:tcBorders>
-              <w:top w:val="single" w:sz="4" w:space="0" w:color="auto"/>
-              <w:left w:val="single" w:sz="4" w:space="0" w:color="auto"/>
-              <w:bottom w:val="single" w:sz="4" w:space="0" w:color="auto"/>
-              <w:right w:val="nil"/>
-            </w:tcBorders>
-            <w:vAlign w:val="center"/>
-          </w:tcPr>
-          <w:p>
-            <w:r>
-              <w:t>May 28, 2020</w:t>
+              <w:t>May 31, 2020</w:t>
             </w:r>
           </w:p>
         </w:tc>
@@ -822,7 +751,7 @@
               <w:rPr>
                 <w:color w:val="2C2C2C" w:themeColor="text1"/>
               </w:rPr>
-              <w:t>May 28, 2020</w:t>
+              <w:t>May 31, 2020</w:t>
             </w:r>
           </w:p>
         </w:tc>
@@ -951,6 +880,16 @@
     <w:p>
       <w:pPr>
         <w:rPr>
+          <w:ins w:id="2" w:author="Student05" w:date="2020-05-31T22:04:00Z"/>
+          <w:sz w:val="10"/>
+          <w:szCs w:val="10"/>
+        </w:rPr>
+      </w:pPr>
+    </w:p>
+    <w:p>
+      <w:pPr>
+        <w:rPr>
+          <w:ins w:id="3" w:author="Student05" w:date="2020-05-31T22:04:00Z"/>
           <w:sz w:val="10"/>
           <w:szCs w:val="10"/>
         </w:rPr>
@@ -966,6 +905,14 @@
     </w:p>
     <w:p>
       <w:pPr>
+        <w:rPr>
+          <w:sz w:val="10"/>
+          <w:szCs w:val="10"/>
+        </w:rPr>
+      </w:pPr>
+    </w:p>
+    <w:p>
+      <w:pPr>
         <w:pStyle w:val="Heading1"/>
       </w:pPr>
       <w:r>
@@ -981,71 +928,22 @@
     <w:p>
       <w:pPr>
         <w:rPr>
-          <w:ins w:id="2" w:author="Student05" w:date="2020-05-28T14:52:00Z"/>
+          <w:ins w:id="4" w:author="Student05" w:date="2020-05-31T22:04:00Z"/>
         </w:rPr>
       </w:pPr>
       <w:r>
-        <w:lastRenderedPageBreak/>
         <w:t>New customer account set-up</w:t>
       </w:r>
-      <w:ins w:id="3" w:author="Student05" w:date="2020-05-28T14:51:00Z">
+      <w:ins w:id="5" w:author="Student05" w:date="2020-05-31T22:04:00Z">
         <w:r>
-          <w:t>sjadhjsadassadasdhsdasdj</w:t>
+          <w:t>xzxcxznmcxzc xczxcmxznmcxznmczxmcxnzcm</w:t>
         </w:r>
       </w:ins>
     </w:p>
     <w:p>
-      <w:pPr>
-        <w:rPr>
-          <w:ins w:id="4" w:author="Tamalur Shaikh" w:date="2020-05-28T14:52:00Z"/>
-        </w:rPr>
-      </w:pPr>
-      <w:ins w:id="5" w:author="Student05" w:date="2020-05-28T14:52:00Z">
-        <w:del w:id="6" w:author="Tamalur Shaikh" w:date="2020-05-28T14:52:00Z">
-          <w:r>
-            <w:delText>s</w:delText>
-          </w:r>
-        </w:del>
-      </w:ins>
-      <w:ins w:id="7" w:author="Tamalur Shaikh" w:date="2020-05-28T14:52:00Z">
+      <w:ins w:id="6" w:author="Student05" w:date="2020-05-31T22:04:00Z">
         <w:r>
-          <w:t>S</w:t>
-        </w:r>
-      </w:ins>
-      <w:ins w:id="8" w:author="Student05" w:date="2020-05-28T14:52:00Z">
-        <w:r>
-          <w:t>dasda</w:t>
-        </w:r>
-      </w:ins>
-    </w:p>
-    <w:p>
-      <w:pPr>
-        <w:rPr>
-          <w:ins w:id="9" w:author="Student05" w:date="2020-05-28T14:53:00Z"/>
-        </w:rPr>
-      </w:pPr>
-      <w:ins w:id="10" w:author="Tamalur Shaikh" w:date="2020-05-28T14:52:00Z">
-        <w:del w:id="11" w:author="Student05" w:date="2020-05-28T14:53:00Z">
-          <w:r>
-            <w:delText>s</w:delText>
-          </w:r>
-        </w:del>
-      </w:ins>
-      <w:ins w:id="12" w:author="Student05" w:date="2020-05-28T14:53:00Z">
-        <w:r>
-          <w:t>S</w:t>
-        </w:r>
-      </w:ins>
-      <w:ins w:id="13" w:author="Tamalur Shaikh" w:date="2020-05-28T14:52:00Z">
-        <w:r>
-          <w:t>adasnmdasnmdsnamdsnamdsanmdsanm</w:t>
-        </w:r>
-      </w:ins>
-    </w:p>
-    <w:p>
-      <w:ins w:id="14" w:author="Student05" w:date="2020-05-28T14:53:00Z">
-        <w:r>
-          <w:t>dsfsdjfdsfsdfsdfjksdfkj</w:t>
+          <w:t>Xxzc,xz,czx,czx,cxzc,xzxczxc</w:t>
         </w:r>
       </w:ins>
     </w:p>
@@ -1363,10 +1261,10 @@
         </w:rPr>
         <w:lastRenderedPageBreak/>
         <w:drawing>
-          <wp:inline distT="0" distB="0" distL="0" distR="0" wp14:anchorId="0EEA0D81" wp14:editId="2D219B03">
+          <wp:inline distT="0" distB="0" distL="0" distR="0" wp14:anchorId="0EEA0D81" wp14:editId="1E5E5A52">
             <wp:extent cx="5834380" cy="2212975"/>
             <wp:effectExtent l="0" t="0" r="0" b="0"/>
-            <wp:docPr id="385334855" name="Picture 12"/>
+            <wp:docPr id="1470672498" name="Picture 12"/>
             <wp:cNvGraphicFramePr>
               <a:graphicFrameLocks xmlns:a="http://schemas.openxmlformats.org/drawingml/2006/main" noChangeAspect="1"/>
             </wp:cNvGraphicFramePr>
@@ -1443,10 +1341,10 @@
           <w:noProof/>
         </w:rPr>
         <w:drawing>
-          <wp:inline distT="0" distB="0" distL="0" distR="0" wp14:anchorId="69642E22" wp14:editId="1AA74188">
+          <wp:inline distT="0" distB="0" distL="0" distR="0" wp14:anchorId="69642E22" wp14:editId="5758A8FA">
             <wp:extent cx="5944236" cy="3771900"/>
             <wp:effectExtent l="0" t="0" r="0" b="0"/>
-            <wp:docPr id="1908611352" name="Picture 3"/>
+            <wp:docPr id="791473771" name="Picture 3"/>
             <wp:cNvGraphicFramePr>
               <a:graphicFrameLocks xmlns:a="http://schemas.openxmlformats.org/drawingml/2006/main" noChangeAspect="1"/>
             </wp:cNvGraphicFramePr>
@@ -1513,11 +1411,12 @@
         <w:rPr>
           <w:noProof/>
         </w:rPr>
+        <w:lastRenderedPageBreak/>
         <w:drawing>
-          <wp:inline distT="0" distB="0" distL="0" distR="0" wp14:anchorId="22F50809" wp14:editId="1523B000">
+          <wp:inline distT="0" distB="0" distL="0" distR="0" wp14:anchorId="22F50809" wp14:editId="31B01EFE">
             <wp:extent cx="4267200" cy="2603808"/>
             <wp:effectExtent l="0" t="0" r="0" b="6350"/>
-            <wp:docPr id="547504711" name="Picture 4"/>
+            <wp:docPr id="1372736794" name="Picture 4"/>
             <wp:cNvGraphicFramePr>
               <a:graphicFrameLocks xmlns:a="http://schemas.openxmlformats.org/drawingml/2006/main" noChangeAspect="1"/>
             </wp:cNvGraphicFramePr>
@@ -1618,10 +1517,10 @@
           <w:noProof/>
         </w:rPr>
         <w:drawing>
-          <wp:inline distT="0" distB="0" distL="0" distR="0" wp14:anchorId="572EAB5C" wp14:editId="035A4479">
+          <wp:inline distT="0" distB="0" distL="0" distR="0" wp14:anchorId="572EAB5C" wp14:editId="07A4A1CE">
             <wp:extent cx="4546167" cy="2657475"/>
             <wp:effectExtent l="0" t="0" r="6985" b="0"/>
-            <wp:docPr id="1220422325" name="Picture 5"/>
+            <wp:docPr id="1402976225" name="Picture 5"/>
             <wp:cNvGraphicFramePr>
               <a:graphicFrameLocks xmlns:a="http://schemas.openxmlformats.org/drawingml/2006/main" noChangeAspect="1"/>
             </wp:cNvGraphicFramePr>
@@ -1706,11 +1605,12 @@
         <w:rPr>
           <w:noProof/>
         </w:rPr>
+        <w:lastRenderedPageBreak/>
         <w:drawing>
-          <wp:inline distT="0" distB="0" distL="0" distR="0" wp14:anchorId="6474BA89" wp14:editId="1F824069">
+          <wp:inline distT="0" distB="0" distL="0" distR="0" wp14:anchorId="6474BA89" wp14:editId="4E6F61B4">
             <wp:extent cx="4419600" cy="3445126"/>
             <wp:effectExtent l="0" t="0" r="0" b="3175"/>
-            <wp:docPr id="1364615958" name="Picture 6"/>
+            <wp:docPr id="1563709060" name="Picture 6"/>
             <wp:cNvGraphicFramePr>
               <a:graphicFrameLocks xmlns:a="http://schemas.openxmlformats.org/drawingml/2006/main" noChangeAspect="1"/>
             </wp:cNvGraphicFramePr>
@@ -1823,10 +1723,10 @@
           <w:noProof/>
         </w:rPr>
         <w:drawing>
-          <wp:inline distT="0" distB="0" distL="0" distR="0" wp14:anchorId="41EF67D0" wp14:editId="1727C2FC">
+          <wp:inline distT="0" distB="0" distL="0" distR="0" wp14:anchorId="41EF67D0" wp14:editId="2A99597B">
             <wp:extent cx="5133341" cy="1530350"/>
             <wp:effectExtent l="0" t="0" r="0" b="0"/>
-            <wp:docPr id="1939277940" name="Picture 7"/>
+            <wp:docPr id="2069736896" name="Picture 7"/>
             <wp:cNvGraphicFramePr>
               <a:graphicFrameLocks xmlns:a="http://schemas.openxmlformats.org/drawingml/2006/main" noChangeAspect="1"/>
             </wp:cNvGraphicFramePr>
@@ -1886,10 +1786,10 @@
           <w:noProof/>
         </w:rPr>
         <w:drawing>
-          <wp:inline distT="0" distB="0" distL="0" distR="0" wp14:anchorId="5EFABB2D" wp14:editId="0E043F72">
+          <wp:inline distT="0" distB="0" distL="0" distR="0" wp14:anchorId="5EFABB2D" wp14:editId="54766C98">
             <wp:extent cx="5086350" cy="829310"/>
             <wp:effectExtent l="0" t="0" r="0" b="8890"/>
-            <wp:docPr id="1020156558" name="Picture 8"/>
+            <wp:docPr id="671350115" name="Picture 8"/>
             <wp:cNvGraphicFramePr>
               <a:graphicFrameLocks xmlns:a="http://schemas.openxmlformats.org/drawingml/2006/main" noChangeAspect="1"/>
             </wp:cNvGraphicFramePr>
@@ -1966,10 +1866,10 @@
           <w:noProof/>
         </w:rPr>
         <w:drawing>
-          <wp:inline distT="0" distB="0" distL="0" distR="0" wp14:anchorId="0FCA75CD" wp14:editId="10C36622">
+          <wp:inline distT="0" distB="0" distL="0" distR="0" wp14:anchorId="0FCA75CD" wp14:editId="75F087B8">
             <wp:extent cx="5944236" cy="1371600"/>
             <wp:effectExtent l="0" t="0" r="0" b="0"/>
-            <wp:docPr id="73493078" name="Picture 9"/>
+            <wp:docPr id="1042857636" name="Picture 9"/>
             <wp:cNvGraphicFramePr>
               <a:graphicFrameLocks xmlns:a="http://schemas.openxmlformats.org/drawingml/2006/main" noChangeAspect="1"/>
             </wp:cNvGraphicFramePr>
@@ -2055,10 +1955,10 @@
           <w:noProof/>
         </w:rPr>
         <w:drawing>
-          <wp:inline distT="0" distB="0" distL="0" distR="0" wp14:anchorId="13FF45A9" wp14:editId="71382506">
+          <wp:inline distT="0" distB="0" distL="0" distR="0" wp14:anchorId="13FF45A9" wp14:editId="4BE48146">
             <wp:extent cx="4495800" cy="2457538"/>
             <wp:effectExtent l="0" t="0" r="0" b="0"/>
-            <wp:docPr id="149066455" name="Picture 10"/>
+            <wp:docPr id="1111443817" name="Picture 10"/>
             <wp:cNvGraphicFramePr>
               <a:graphicFrameLocks xmlns:a="http://schemas.openxmlformats.org/drawingml/2006/main" noChangeAspect="1"/>
             </wp:cNvGraphicFramePr>
@@ -2151,10 +2051,10 @@
           <w:noProof/>
         </w:rPr>
         <w:drawing>
-          <wp:inline distT="0" distB="0" distL="0" distR="0" wp14:anchorId="43687EDA" wp14:editId="6BF6E2BB">
+          <wp:inline distT="0" distB="0" distL="0" distR="0" wp14:anchorId="43687EDA" wp14:editId="337B9CCC">
             <wp:extent cx="5505452" cy="3408556"/>
             <wp:effectExtent l="0" t="0" r="0" b="1905"/>
-            <wp:docPr id="2058309987" name="Picture 32"/>
+            <wp:docPr id="647471947" name="Picture 32"/>
             <wp:cNvGraphicFramePr>
               <a:graphicFrameLocks xmlns:a="http://schemas.openxmlformats.org/drawingml/2006/main" noChangeAspect="1"/>
             </wp:cNvGraphicFramePr>
@@ -2214,10 +2114,10 @@
           <w:noProof/>
         </w:rPr>
         <w:drawing>
-          <wp:inline distT="0" distB="0" distL="0" distR="0" wp14:anchorId="527D11E3" wp14:editId="26780AA7">
+          <wp:inline distT="0" distB="0" distL="0" distR="0" wp14:anchorId="527D11E3" wp14:editId="08747B44">
             <wp:extent cx="5467348" cy="1852930"/>
             <wp:effectExtent l="0" t="0" r="0" b="0"/>
-            <wp:docPr id="247664048" name="Picture 31"/>
+            <wp:docPr id="1990793506" name="Picture 31"/>
             <wp:cNvGraphicFramePr>
               <a:graphicFrameLocks xmlns:a="http://schemas.openxmlformats.org/drawingml/2006/main" noChangeAspect="1"/>
             </wp:cNvGraphicFramePr>
@@ -2383,10 +2283,10 @@
           <w:noProof/>
         </w:rPr>
         <w:drawing>
-          <wp:inline distT="0" distB="0" distL="0" distR="0" wp14:anchorId="38DE007E" wp14:editId="2B842B2C">
+          <wp:inline distT="0" distB="0" distL="0" distR="0" wp14:anchorId="38DE007E" wp14:editId="62A3E0CA">
             <wp:extent cx="5895974" cy="3518687"/>
             <wp:effectExtent l="0" t="0" r="0" b="5715"/>
-            <wp:docPr id="304562159" name="Picture 33"/>
+            <wp:docPr id="1213613075" name="Picture 33"/>
             <wp:cNvGraphicFramePr>
               <a:graphicFrameLocks xmlns:a="http://schemas.openxmlformats.org/drawingml/2006/main" noChangeAspect="1"/>
             </wp:cNvGraphicFramePr>
@@ -2448,10 +2348,10 @@
           <w:noProof/>
         </w:rPr>
         <w:drawing>
-          <wp:inline distT="0" distB="0" distL="0" distR="0" wp14:anchorId="3531A4F0" wp14:editId="196735D9">
+          <wp:inline distT="0" distB="0" distL="0" distR="0" wp14:anchorId="3531A4F0" wp14:editId="7C869BF7">
             <wp:extent cx="4286250" cy="3255045"/>
             <wp:effectExtent l="0" t="0" r="0" b="2540"/>
-            <wp:docPr id="1318829517" name="Picture 34"/>
+            <wp:docPr id="1769179618" name="Picture 34"/>
             <wp:cNvGraphicFramePr>
               <a:graphicFrameLocks xmlns:a="http://schemas.openxmlformats.org/drawingml/2006/main" noChangeAspect="1"/>
             </wp:cNvGraphicFramePr>
@@ -2536,10 +2436,10 @@
           <w:noProof/>
         </w:rPr>
         <w:drawing>
-          <wp:inline distT="0" distB="0" distL="0" distR="0" wp14:anchorId="7CA4BFD7" wp14:editId="6DE89B01">
+          <wp:inline distT="0" distB="0" distL="0" distR="0" wp14:anchorId="7CA4BFD7" wp14:editId="644B465B">
             <wp:extent cx="5943600" cy="2045970"/>
             <wp:effectExtent l="0" t="0" r="0" b="0"/>
-            <wp:docPr id="163029272" name="Picture 37"/>
+            <wp:docPr id="708366350" name="Picture 37"/>
             <wp:cNvGraphicFramePr>
               <a:graphicFrameLocks xmlns:a="http://schemas.openxmlformats.org/drawingml/2006/main" noChangeAspect="1"/>
             </wp:cNvGraphicFramePr>
@@ -2625,10 +2525,10 @@
           <w:noProof/>
         </w:rPr>
         <w:drawing>
-          <wp:inline distT="0" distB="0" distL="0" distR="0" wp14:anchorId="2CA0E093" wp14:editId="366C44B2">
+          <wp:inline distT="0" distB="0" distL="0" distR="0" wp14:anchorId="2CA0E093" wp14:editId="210E37F5">
             <wp:extent cx="5943600" cy="1764665"/>
             <wp:effectExtent l="0" t="0" r="0" b="6985"/>
-            <wp:docPr id="659179894" name="Picture 40"/>
+            <wp:docPr id="952509308" name="Picture 40"/>
             <wp:cNvGraphicFramePr>
               <a:graphicFrameLocks xmlns:a="http://schemas.openxmlformats.org/drawingml/2006/main" noChangeAspect="1"/>
             </wp:cNvGraphicFramePr>
@@ -2739,6 +2639,7 @@
       <w:tblPr>
         <w:tblStyle w:val="TableGrid"/>
         <w:tblW w:w="9535" w:type="dxa"/>
+        <w:tblInd w:w="-90" w:type="dxa"/>
         <w:tblBorders>
           <w:left w:val="none" w:sz="0" w:space="0" w:color="auto"/>
           <w:right w:val="none" w:sz="0" w:space="0" w:color="auto"/>
@@ -2818,9 +2719,9 @@
             <w:tcW w:w="1705" w:type="dxa"/>
           </w:tcPr>
           <w:p>
-            <w:r>
-              <w:t>1</w:t>
-            </w:r>
+            <w:pPr>
+              <w:jc w:val="center"/>
+            </w:pPr>
           </w:p>
         </w:tc>
         <w:tc>
@@ -2828,9 +2729,9 @@
             <w:tcW w:w="2970" w:type="dxa"/>
           </w:tcPr>
           <w:p>
-            <w:r>
-              <w:t>May 28, 2020</w:t>
-            </w:r>
+            <w:pPr>
+              <w:jc w:val="center"/>
+            </w:pPr>
           </w:p>
         </w:tc>
         <w:tc>
@@ -2935,7 +2836,7 @@
             <w:pStyle w:val="Footer"/>
           </w:pPr>
           <w:r>
-            <w:t>IT-02 AR-02 Cargowise New Customer Set up</w:t>
+            <w:t>IT-03 AR-02 Cargowise New Customer Set up</w:t>
           </w:r>
         </w:p>
       </w:tc>
@@ -4729,14 +4630,6 @@
     <w:abstractNumId w:val="6"/>
   </w:num>
 </w:numbering>
-</file>
-
-<file path=word/people.xml><?xml version="1.0" encoding="utf-8"?>
-<w15:people xmlns:wpc="http://schemas.microsoft.com/office/word/2010/wordprocessingCanvas" xmlns:cx="http://schemas.microsoft.com/office/drawing/2014/chartex" xmlns:cx1="http://schemas.microsoft.com/office/drawing/2015/9/8/chartex" xmlns:cx2="http://schemas.microsoft.com/office/drawing/2015/10/21/chartex" xmlns:cx3="http://schemas.microsoft.com/office/drawing/2016/5/9/chartex" xmlns:cx4="http://schemas.microsoft.com/office/drawing/2016/5/10/chartex" xmlns:cx5="http://schemas.microsoft.com/office/drawing/2016/5/11/chartex" xmlns:cx6="http://schemas.microsoft.com/office/drawing/2016/5/12/chartex" xmlns:cx7="http://schemas.microsoft.com/office/drawing/2016/5/13/chartex" xmlns:cx8="http://schemas.microsoft.com/office/drawing/2016/5/14/chartex" xmlns:mc="http://schemas.openxmlformats.org/markup-compatibility/2006" xmlns:aink="http://schemas.microsoft.com/office/drawing/2016/ink" xmlns:am3d="http://schemas.microsoft.com/office/drawing/2017/model3d" xmlns:o="urn:schemas-microsoft-com:office:office" xmlns:r="http://schemas.openxmlformats.org/officeDocument/2006/relationships" xmlns:m="http://schemas.openxmlformats.org/officeDocument/2006/math" xmlns:v="urn:schemas-microsoft-com:vml" xmlns:wp14="http://schemas.microsoft.com/office/word/2010/wordprocessingDrawing" xmlns:wp="http://schemas.openxmlformats.org/drawingml/2006/wordprocessingDrawing" xmlns:w10="urn:schemas-microsoft-com:office:word" xmlns:w="http://schemas.openxmlformats.org/wordprocessingml/2006/main" xmlns:w14="http://schemas.microsoft.com/office/word/2010/wordml" xmlns:w15="http://schemas.microsoft.com/office/word/2012/wordml" xmlns:w16cid="http://schemas.microsoft.com/office/word/2016/wordml/cid" xmlns:w16se="http://schemas.microsoft.com/office/word/2015/wordml/symex" xmlns:wpg="http://schemas.microsoft.com/office/word/2010/wordprocessingGroup" xmlns:wpi="http://schemas.microsoft.com/office/word/2010/wordprocessingInk" xmlns:wne="http://schemas.microsoft.com/office/word/2006/wordml" xmlns:wps="http://schemas.microsoft.com/office/word/2010/wordprocessingShape" mc:Ignorable="w14 w15 w16se w16cid wp14">
-  <w15:person w15:author="Tamalur Shaikh">
-    <w15:presenceInfo w15:providerId="AD" w15:userId="S-1-5-21-1813067905-1060717424-720635935-14528"/>
-  </w15:person>
-</w15:people>
 </file>
 
 <file path=word/styles.xml><?xml version="1.0" encoding="utf-8"?>
@@ -6135,7 +6028,7 @@
 </file>
 
 <file path=customXml/item2.xml><?xml version="1.0" encoding="utf-8"?>
-<ct:contentTypeSchema xmlns:ct="http://schemas.microsoft.com/office/2006/metadata/contentType" xmlns:ma="http://schemas.microsoft.com/office/2006/metadata/properties/metaAttributes" ct:_="" ma:_="" ma:contentTypeName="Document" ma:contentTypeID="0x0101004E90670B0813814196F2FED9C00F95C3" ma:contentTypeVersion="6" ma:contentTypeDescription="Create a new document." ma:contentTypeScope="" ma:versionID="f9a9c84264ec327db174e5c614ecc099">
+<ct:contentTypeSchema xmlns:ct="http://schemas.microsoft.com/office/2006/metadata/contentType" xmlns:ma="http://schemas.microsoft.com/office/2006/metadata/properties/metaAttributes" ct:_="" ma:_="" ma:contentTypeName="Document" ma:contentTypeID="0x0101003D04922BEC4D004B980D30C7ECFB55C7" ma:contentTypeVersion="6" ma:contentTypeDescription="Create a new document." ma:contentTypeScope="" ma:versionID="0515e16a89601c7bb0e84c2c592bf58c">
   <xsd:schema xmlns:xsd="http://www.w3.org/2001/XMLSchema" xmlns:xs="http://www.w3.org/2001/XMLSchema" xmlns:p="http://schemas.microsoft.com/office/2006/metadata/properties" xmlns:ns2="af3bc001-2b28-4618-ac62-3b497ea0788b" targetNamespace="http://schemas.microsoft.com/office/2006/metadata/properties" ma:root="true" ma:fieldsID="17518ce8f3830f25a644eb71ce665efd" ns2:_="">
     <xsd:import namespace="af3bc001-2b28-4618-ac62-3b497ea0788b"/>
     <xsd:element name="properties">
@@ -6311,11 +6204,11 @@
 <file path=customXml/item3.xml><?xml version="1.0" encoding="utf-8"?>
 <p:properties xmlns:p="http://schemas.microsoft.com/office/2006/metadata/properties" xmlns:xsi="http://www.w3.org/2001/XMLSchema-instance" xmlns:pc="http://schemas.microsoft.com/office/infopath/2007/PartnerControls">
   <documentManagement>
-    <SOPNO xmlns="af3bc001-2b28-4618-ac62-3b497ea0788b">IT-02</SOPNO>
+    <SOPNO xmlns="af3bc001-2b28-4618-ac62-3b497ea0788b">IT-03</SOPNO>
     <Owner xmlns="af3bc001-2b28-4618-ac62-3b497ea0788b">
       <UserInfo>
-        <DisplayName>Tamalur Shaikh</DisplayName>
-        <AccountId>23</AccountId>
+        <DisplayName>Student05</DisplayName>
+        <AccountId>19</AccountId>
         <AccountType/>
       </UserInfo>
     </Owner>
@@ -6377,7 +6270,7 @@
 </file>
 
 <file path=customXml/itemProps1.xml><?xml version="1.0" encoding="utf-8"?>
-<ds:datastoreItem xmlns:ds="http://schemas.openxmlformats.org/officeDocument/2006/customXml" ds:itemID="{C29D0780-5396-4E78-9BE6-06079B8F55C5}">
+<ds:datastoreItem xmlns:ds="http://schemas.openxmlformats.org/officeDocument/2006/customXml" ds:itemID="{C2FFAD1C-CDEF-4724-940C-354EBBE1C87C}">
   <ds:schemaRefs>
     <ds:schemaRef ds:uri="http://schemas.microsoft.com/sharepoint/v3/contenttype/forms"/>
   </ds:schemaRefs>
@@ -6385,7 +6278,7 @@
 </file>
 
 <file path=customXml/itemProps2.xml><?xml version="1.0" encoding="utf-8"?>
-<ds:datastoreItem xmlns:ds="http://schemas.openxmlformats.org/officeDocument/2006/customXml" ds:itemID="{8DE1283D-C93E-490E-BF00-B39F0A20CA03}">
+<ds:datastoreItem xmlns:ds="http://schemas.openxmlformats.org/officeDocument/2006/customXml" ds:itemID="{09E956B8-7C21-4390-B3AE-0B601FF70A3C}">
   <ds:schemaRefs>
     <ds:schemaRef ds:uri="http://schemas.microsoft.com/office/2006/metadata/contentType"/>
     <ds:schemaRef ds:uri="http://schemas.microsoft.com/office/2006/metadata/properties/metaAttributes"/>
@@ -6403,7 +6296,7 @@
 </file>
 
 <file path=customXml/itemProps3.xml><?xml version="1.0" encoding="utf-8"?>
-<ds:datastoreItem xmlns:ds="http://schemas.openxmlformats.org/officeDocument/2006/customXml" ds:itemID="{0C8D0ED0-C66B-49C9-AE99-EEC25CB32E1E}">
+<ds:datastoreItem xmlns:ds="http://schemas.openxmlformats.org/officeDocument/2006/customXml" ds:itemID="{5D3877CA-4BA8-4527-B229-3B65FE594479}">
   <ds:schemaRefs>
     <ds:schemaRef ds:uri="http://schemas.microsoft.com/office/2006/metadata/properties"/>
     <ds:schemaRef ds:uri="http://schemas.microsoft.com/office/infopath/2007/PartnerControls"/>
@@ -6413,7 +6306,7 @@
 </file>
 
 <file path=customXml/itemProps4.xml><?xml version="1.0" encoding="utf-8"?>
-<ds:datastoreItem xmlns:ds="http://schemas.openxmlformats.org/officeDocument/2006/customXml" ds:itemID="{C6F3AE09-296E-440D-87EF-3CBE372FD8F4}">
+<ds:datastoreItem xmlns:ds="http://schemas.openxmlformats.org/officeDocument/2006/customXml" ds:itemID="{79649D25-D527-46EB-93BF-7F15AB493096}">
   <ds:schemaRefs>
     <ds:schemaRef ds:uri="http://schemas.openxmlformats.org/officeDocument/2006/bibliography"/>
   </ds:schemaRefs>

</xml_diff>